<commit_message>
Updates to Rafter design
</commit_message>
<xml_diff>
--- a/Structural/Rafters.docx
+++ b/Structural/Rafters.docx
@@ -492,13 +492,15 @@
         </w:rPr>
         <w:br/>
       </w:r>
+      <w:bookmarkStart w:id="0" w:name="_GoBack"/>
+      <w:bookmarkEnd w:id="0"/>
       <w:proofErr w:type="spellStart"/>
       <w:r>
         <w:rPr>
           <w:rFonts w:ascii="Georgia" w:hAnsi="Georgia"/>
           <w:lang w:val="en-US"/>
         </w:rPr>
-        <w:t>Lr</w:t>
+        <w:t>LrC</w:t>
       </w:r>
       <w:proofErr w:type="spellEnd"/>
       <w:r>
@@ -506,7 +508,7 @@
           <w:rFonts w:ascii="Georgia" w:hAnsi="Georgia"/>
           <w:lang w:val="en-US"/>
         </w:rPr>
-        <w:t xml:space="preserve"> = 20</w:t>
+        <w:t xml:space="preserve"> = 300</w:t>
       </w:r>
       <w:r>
         <w:rPr>
@@ -521,7 +523,7 @@
           <w:rFonts w:ascii="Georgia" w:hAnsi="Georgia"/>
           <w:lang w:val="en-US"/>
         </w:rPr>
-        <w:t>psf</w:t>
+        <w:t>lbs</w:t>
       </w:r>
       <w:proofErr w:type="spellEnd"/>
       <w:r>
@@ -543,7 +545,7 @@
           <w:rFonts w:ascii="Georgia" w:hAnsi="Georgia"/>
           <w:lang w:val="en-US"/>
         </w:rPr>
-        <w:t xml:space="preserve">as per 2.1.1 Table 321.02, </w:t>
+        <w:t xml:space="preserve">as per </w:t>
       </w:r>
       <w:r>
         <w:rPr>
@@ -559,73 +561,6 @@
         </w:rPr>
         <w:br/>
       </w:r>
-      <w:proofErr w:type="spellStart"/>
-      <w:r>
-        <w:rPr>
-          <w:rFonts w:ascii="Georgia" w:hAnsi="Georgia"/>
-          <w:lang w:val="en-US"/>
-        </w:rPr>
-        <w:t>LrC</w:t>
-      </w:r>
-      <w:proofErr w:type="spellEnd"/>
-      <w:r>
-        <w:rPr>
-          <w:rFonts w:ascii="Georgia" w:hAnsi="Georgia"/>
-          <w:lang w:val="en-US"/>
-        </w:rPr>
-        <w:t xml:space="preserve"> = 300</w:t>
-      </w:r>
-      <w:r>
-        <w:rPr>
-          <w:rFonts w:ascii="Georgia" w:hAnsi="Georgia"/>
-          <w:lang w:val="en-US"/>
-        </w:rPr>
-        <w:t xml:space="preserve"> </w:t>
-      </w:r>
-      <w:proofErr w:type="spellStart"/>
-      <w:r>
-        <w:rPr>
-          <w:rFonts w:ascii="Georgia" w:hAnsi="Georgia"/>
-          <w:lang w:val="en-US"/>
-        </w:rPr>
-        <w:t>lbs</w:t>
-      </w:r>
-      <w:proofErr w:type="spellEnd"/>
-      <w:r>
-        <w:rPr>
-          <w:rFonts w:ascii="Georgia" w:hAnsi="Georgia"/>
-          <w:lang w:val="en-US"/>
-        </w:rPr>
-        <w:tab/>
-      </w:r>
-      <w:r>
-        <w:rPr>
-          <w:rFonts w:ascii="Georgia" w:hAnsi="Georgia"/>
-          <w:lang w:val="en-US"/>
-        </w:rPr>
-        <w:tab/>
-      </w:r>
-      <w:r>
-        <w:rPr>
-          <w:rFonts w:ascii="Georgia" w:hAnsi="Georgia"/>
-          <w:lang w:val="en-US"/>
-        </w:rPr>
-        <w:t xml:space="preserve">as per </w:t>
-      </w:r>
-      <w:r>
-        <w:rPr>
-          <w:rFonts w:ascii="Georgia" w:hAnsi="Georgia"/>
-          <w:lang w:val="en-US"/>
-        </w:rPr>
-        <w:t>2.1.2 Table 4-1</w:t>
-      </w:r>
-      <w:r>
-        <w:rPr>
-          <w:rFonts w:ascii="Georgia" w:hAnsi="Georgia"/>
-          <w:lang w:val="en-US"/>
-        </w:rPr>
-        <w:br/>
-      </w:r>
       <w:r>
         <w:rPr>
           <w:rFonts w:ascii="Georgia" w:hAnsi="Georgia"/>
@@ -645,23 +580,7 @@
           <w:rFonts w:ascii="Georgia" w:hAnsi="Georgia"/>
           <w:lang w:val="en-US"/>
         </w:rPr>
-        <w:t xml:space="preserve"> (22</w:t>
-      </w:r>
-      <w:proofErr w:type="gramStart"/>
-      <w:r>
-        <w:rPr>
-          <w:rFonts w:ascii="Georgia" w:hAnsi="Georgia"/>
-          <w:lang w:val="en-US"/>
-        </w:rPr>
-        <w:t>,5</w:t>
-      </w:r>
-      <w:proofErr w:type="gramEnd"/>
-      <w:r>
-        <w:rPr>
-          <w:rFonts w:ascii="Georgia" w:hAnsi="Georgia"/>
-          <w:lang w:val="en-US"/>
-        </w:rPr>
-        <w:t>)</w:t>
+        <w:t xml:space="preserve"> (22,5)</w:t>
       </w:r>
       <w:r>
         <w:rPr>
@@ -858,8 +777,8 @@
         </w:rPr>
         <w:t xml:space="preserve"> </w:t>
       </w:r>
-      <w:bookmarkStart w:id="0" w:name="OLE_LINK10"/>
-      <w:bookmarkStart w:id="1" w:name="OLE_LINK11"/>
+      <w:bookmarkStart w:id="1" w:name="OLE_LINK10"/>
+      <w:bookmarkStart w:id="2" w:name="OLE_LINK11"/>
       <w:r>
         <w:rPr>
           <w:rFonts w:ascii="Georgia" w:hAnsi="Georgia"/>
@@ -881,8 +800,8 @@
         </w:rPr>
         <w:t xml:space="preserve"> Table R-2</w:t>
       </w:r>
-      <w:bookmarkEnd w:id="0"/>
       <w:bookmarkEnd w:id="1"/>
+      <w:bookmarkEnd w:id="2"/>
       <w:r>
         <w:rPr>
           <w:rFonts w:ascii="Georgia" w:hAnsi="Georgia"/>
@@ -921,17 +840,50 @@
           <w:rFonts w:ascii="Georgia" w:hAnsi="Georgia"/>
           <w:lang w:val="en-US"/>
         </w:rPr>
+        <w:tab/>
+      </w:r>
+      <w:bookmarkStart w:id="3" w:name="OLE_LINK1"/>
+      <w:bookmarkStart w:id="4" w:name="OLE_LINK2"/>
+      <w:r>
+        <w:rPr>
+          <w:rFonts w:ascii="Georgia" w:hAnsi="Georgia"/>
+          <w:lang w:val="en-US"/>
+        </w:rPr>
+        <w:t xml:space="preserve">30 </w:t>
+      </w:r>
+      <w:proofErr w:type="spellStart"/>
+      <w:r>
+        <w:rPr>
+          <w:rFonts w:ascii="Georgia" w:hAnsi="Georgia"/>
+          <w:lang w:val="en-US"/>
+        </w:rPr>
+        <w:t>psf</w:t>
+      </w:r>
+      <w:proofErr w:type="spellEnd"/>
+      <w:r>
+        <w:rPr>
+          <w:rFonts w:ascii="Georgia" w:hAnsi="Georgia"/>
+          <w:lang w:val="en-US"/>
+        </w:rPr>
+        <w:t xml:space="preserve"> Live Load,</w:t>
+      </w:r>
+    </w:p>
+    <w:p>
+      <w:pPr>
+        <w:spacing w:after="0" w:line="240" w:lineRule="auto"/>
+        <w:rPr>
+          <w:rFonts w:ascii="Georgia" w:hAnsi="Georgia"/>
+          <w:lang w:val="en-US"/>
+        </w:rPr>
+      </w:pPr>
+      <w:r>
+        <w:rPr>
+          <w:rFonts w:ascii="Georgia" w:hAnsi="Georgia"/>
+          <w:lang w:val="en-US"/>
+        </w:rPr>
         <w:lastRenderedPageBreak/>
         <w:tab/>
-      </w:r>
-      <w:bookmarkStart w:id="2" w:name="OLE_LINK1"/>
-      <w:bookmarkStart w:id="3" w:name="OLE_LINK2"/>
-      <w:r>
-        <w:rPr>
-          <w:rFonts w:ascii="Georgia" w:hAnsi="Georgia"/>
-          <w:lang w:val="en-US"/>
-        </w:rPr>
-        <w:t xml:space="preserve">30 </w:t>
+        <w:t xml:space="preserve">10 </w:t>
       </w:r>
       <w:proofErr w:type="spellStart"/>
       <w:r>
@@ -947,39 +899,6 @@
           <w:rFonts w:ascii="Georgia" w:hAnsi="Georgia"/>
           <w:lang w:val="en-US"/>
         </w:rPr>
-        <w:t xml:space="preserve"> Live Load,</w:t>
-      </w:r>
-    </w:p>
-    <w:p>
-      <w:pPr>
-        <w:spacing w:after="0" w:line="240" w:lineRule="auto"/>
-        <w:rPr>
-          <w:rFonts w:ascii="Georgia" w:hAnsi="Georgia"/>
-          <w:lang w:val="en-US"/>
-        </w:rPr>
-      </w:pPr>
-      <w:r>
-        <w:rPr>
-          <w:rFonts w:ascii="Georgia" w:hAnsi="Georgia"/>
-          <w:lang w:val="en-US"/>
-        </w:rPr>
-        <w:tab/>
-        <w:t xml:space="preserve">10 </w:t>
-      </w:r>
-      <w:proofErr w:type="spellStart"/>
-      <w:r>
-        <w:rPr>
-          <w:rFonts w:ascii="Georgia" w:hAnsi="Georgia"/>
-          <w:lang w:val="en-US"/>
-        </w:rPr>
-        <w:t>psf</w:t>
-      </w:r>
-      <w:proofErr w:type="spellEnd"/>
-      <w:r>
-        <w:rPr>
-          <w:rFonts w:ascii="Georgia" w:hAnsi="Georgia"/>
-          <w:lang w:val="en-US"/>
-        </w:rPr>
         <w:t xml:space="preserve"> Dead Load,</w:t>
       </w:r>
     </w:p>
@@ -1008,12 +927,12 @@
           <w:lang w:val="en-US"/>
         </w:rPr>
       </w:pPr>
-      <w:bookmarkStart w:id="4" w:name="OLE_LINK3"/>
-      <w:bookmarkStart w:id="5" w:name="OLE_LINK4"/>
-      <w:bookmarkStart w:id="6" w:name="OLE_LINK5"/>
-      <w:bookmarkStart w:id="7" w:name="OLE_LINK6"/>
-      <w:bookmarkEnd w:id="2"/>
+      <w:bookmarkStart w:id="5" w:name="OLE_LINK3"/>
+      <w:bookmarkStart w:id="6" w:name="OLE_LINK4"/>
+      <w:bookmarkStart w:id="7" w:name="OLE_LINK5"/>
+      <w:bookmarkStart w:id="8" w:name="OLE_LINK6"/>
       <w:bookmarkEnd w:id="3"/>
+      <w:bookmarkEnd w:id="4"/>
       <w:r>
         <w:rPr>
           <w:rFonts w:ascii="Georgia" w:hAnsi="Georgia"/>
@@ -1105,13 +1024,11 @@
         </w:rPr>
         <w:t xml:space="preserve"> @16”</w:t>
       </w:r>
-      <w:bookmarkStart w:id="8" w:name="_GoBack"/>
-      <w:bookmarkEnd w:id="8"/>
-    </w:p>
-    <w:bookmarkEnd w:id="4"/>
+    </w:p>
     <w:bookmarkEnd w:id="5"/>
     <w:bookmarkEnd w:id="6"/>
     <w:bookmarkEnd w:id="7"/>
+    <w:bookmarkEnd w:id="8"/>
     <w:p>
       <w:pPr>
         <w:spacing w:after="0" w:line="240" w:lineRule="auto"/>
@@ -1975,15 +1892,7 @@
           <w:b/>
           <w:lang w:val="en-US"/>
         </w:rPr>
-        <w:t xml:space="preserve"> </w:t>
-      </w:r>
-      <w:r>
-        <w:rPr>
-          <w:rFonts w:ascii="Georgia" w:hAnsi="Georgia"/>
-          <w:b/>
-          <w:lang w:val="en-US"/>
-        </w:rPr>
-        <w:t>6x2 @ 12”</w:t>
+        <w:t xml:space="preserve"> 6x2 @ 12”</w:t>
       </w:r>
     </w:p>
     <w:bookmarkEnd w:id="17"/>
@@ -2704,15 +2613,7 @@
           <w:b/>
           <w:lang w:val="en-US"/>
         </w:rPr>
-        <w:t xml:space="preserve"> </w:t>
-      </w:r>
-      <w:r>
-        <w:rPr>
-          <w:rFonts w:ascii="Georgia" w:hAnsi="Georgia"/>
-          <w:b/>
-          <w:lang w:val="en-US"/>
-        </w:rPr>
-        <w:t>6x2 @ 12”</w:t>
+        <w:t xml:space="preserve"> 6x2 @ 12”</w:t>
       </w:r>
     </w:p>
     <w:p>
@@ -3761,7 +3662,7 @@
 </file>
 
 <file path=customXml/itemProps1.xml><?xml version="1.0" encoding="utf-8"?>
-<ds:datastoreItem xmlns:ds="http://schemas.openxmlformats.org/officeDocument/2006/customXml" ds:itemID="{4D25D5A6-F37C-4A03-BCC3-F535B3DC9C34}">
+<ds:datastoreItem xmlns:ds="http://schemas.openxmlformats.org/officeDocument/2006/customXml" ds:itemID="{D515CA61-A42E-4DB5-8C4D-4D3AE5531F49}">
   <ds:schemaRefs>
     <ds:schemaRef ds:uri="http://schemas.openxmlformats.org/officeDocument/2006/bibliography"/>
   </ds:schemaRefs>

</xml_diff>